<commit_message>
updating Github ref doc
</commit_message>
<xml_diff>
--- a/Github.docx
+++ b/Github.docx
@@ -892,6 +892,74 @@
           <w:lang w:val="en-US"/>
         </w:rPr>
         <w:t>git status</w:t>
+      </w:r>
+    </w:p>
+    <w:p>
+      <w:pPr>
+        <w:pStyle w:val="ListParagraph"/>
+        <w:numPr>
+          <w:ilvl w:val="1"/>
+          <w:numId w:val="1"/>
+        </w:numPr>
+        <w:rPr>
+          <w:lang w:val="en-US"/>
+        </w:rPr>
+      </w:pPr>
+      <w:r>
+        <w:rPr>
+          <w:lang w:val="en-US"/>
+        </w:rPr>
+        <w:t>git add &lt;</w:t>
+      </w:r>
+      <w:proofErr w:type="spellStart"/>
+      <w:r>
+        <w:rPr>
+          <w:lang w:val="en-US"/>
+        </w:rPr>
+        <w:t>newfiletoaddname</w:t>
+      </w:r>
+      <w:proofErr w:type="spellEnd"/>
+      <w:r>
+        <w:rPr>
+          <w:lang w:val="en-US"/>
+        </w:rPr>
+        <w:t>&gt;</w:t>
+      </w:r>
+    </w:p>
+    <w:p>
+      <w:pPr>
+        <w:pStyle w:val="ListParagraph"/>
+        <w:numPr>
+          <w:ilvl w:val="1"/>
+          <w:numId w:val="1"/>
+        </w:numPr>
+        <w:rPr>
+          <w:lang w:val="en-US"/>
+        </w:rPr>
+      </w:pPr>
+      <w:r>
+        <w:rPr>
+          <w:lang w:val="en-US"/>
+        </w:rPr>
+        <w:t>git commit -m “commit message”</w:t>
+      </w:r>
+    </w:p>
+    <w:p>
+      <w:pPr>
+        <w:pStyle w:val="ListParagraph"/>
+        <w:numPr>
+          <w:ilvl w:val="1"/>
+          <w:numId w:val="1"/>
+        </w:numPr>
+        <w:rPr>
+          <w:lang w:val="en-US"/>
+        </w:rPr>
+      </w:pPr>
+      <w:r>
+        <w:rPr>
+          <w:lang w:val="en-US"/>
+        </w:rPr>
+        <w:t xml:space="preserve">git push origin master </w:t>
       </w:r>
     </w:p>
     <w:sectPr>

</xml_diff>